<commit_message>
Final 1A (only prb1 and Problem1Awriteup)
</commit_message>
<xml_diff>
--- a/Problem1Awriteup.docx
+++ b/Problem1Awriteup.docx
@@ -640,14 +640,19 @@
         <w:t>The inverted graph has an asymptote at</w:t>
       </w:r>
       <w:r>
-        <w:t xml:space="preserve"> around </w:t>
-      </w:r>
-      <w:r>
         <w:t xml:space="preserve"> </w:t>
       </w:r>
+      <w:proofErr w:type="gramStart"/>
+      <w:r>
+        <w:t xml:space="preserve">around </w:t>
+      </w:r>
+      <w:r>
+        <w:t xml:space="preserve"> </w:t>
+      </w:r>
       <w:r>
         <w:t>P</w:t>
       </w:r>
+      <w:proofErr w:type="gramEnd"/>
       <w:r>
         <w:t xml:space="preserve"> =</w:t>
       </w:r>
@@ -663,19 +668,18 @@
       <w:r>
         <w:t>75</w:t>
       </w:r>
+    </w:p>
+    <w:p>
       <w:bookmarkStart w:id="0" w:name="_GoBack"/>
-      <w:bookmarkEnd w:id="0"/>
-    </w:p>
-    <w:p>
       <w:r>
         <w:rPr>
           <w:noProof/>
         </w:rPr>
         <w:drawing>
-          <wp:inline distT="0" distB="0" distL="0" distR="0" wp14:anchorId="32CD3A40" wp14:editId="73C99CD6">
+          <wp:inline distT="0" distB="0" distL="0" distR="0" wp14:anchorId="0C12EF5E" wp14:editId="51F3B353">
             <wp:extent cx="5852172" cy="4389129"/>
             <wp:effectExtent l="0" t="0" r="0" b="0"/>
-            <wp:docPr id="10" name="Picture 10"/>
+            <wp:docPr id="11" name="Picture 11"/>
             <wp:cNvGraphicFramePr>
               <a:graphicFrameLocks xmlns:a="http://schemas.openxmlformats.org/drawingml/2006/main" noChangeAspect="1"/>
             </wp:cNvGraphicFramePr>
@@ -683,7 +687,7 @@
               <a:graphicData uri="http://schemas.openxmlformats.org/drawingml/2006/picture">
                 <pic:pic xmlns:pic="http://schemas.openxmlformats.org/drawingml/2006/picture">
                   <pic:nvPicPr>
-                    <pic:cNvPr id="10" name="N vs Pc.png"/>
+                    <pic:cNvPr id="11" name="Figure_1.png"/>
                     <pic:cNvPicPr/>
                   </pic:nvPicPr>
                   <pic:blipFill>
@@ -713,6 +717,7 @@
           </wp:inline>
         </w:drawing>
       </w:r>
+      <w:bookmarkEnd w:id="0"/>
     </w:p>
     <w:sectPr>
       <w:pgSz w:w="12240" w:h="15840"/>

</xml_diff>